<commit_message>
update to rough draft
</commit_message>
<xml_diff>
--- a/Meeting Records/MeetingThree.docx
+++ b/Meeting Records/MeetingThree.docx
@@ -378,6 +378,7 @@
                 <w:showingPlcHdr/>
                 <w15:appearance w15:val="hidden"/>
               </w:sdtPr>
+              <w:sdtEndPr/>
               <w:sdtContent>
                 <w:r>
                   <w:t>Attendees:</w:t>
@@ -401,6 +402,7 @@
               <w:sdtPr>
                 <w:id w:val="2091324952"/>
               </w:sdtPr>
+              <w:sdtEndPr/>
               <w:sdtContent>
                 <w:r>
                   <w:t>Nathan Moore, Cody Bracewell, Johnathan Lewis, Joseph Lambo</w:t>
@@ -430,6 +432,7 @@
                 <w:showingPlcHdr/>
                 <w15:appearance w15:val="hidden"/>
               </w:sdtPr>
+              <w:sdtEndPr/>
               <w:sdtContent>
                 <w:r>
                   <w:t>Please bring:</w:t>
@@ -563,21 +566,7 @@
         <w:rPr>
           <w:b/>
         </w:rPr>
-        <w:t xml:space="preserve">Use slides.google.com </w:t>
-      </w:r>
-      <w:proofErr w:type="gramStart"/>
-      <w:r>
-        <w:rPr>
-          <w:b/>
-        </w:rPr>
-        <w:t>as a way to</w:t>
-      </w:r>
-      <w:proofErr w:type="gramEnd"/>
-      <w:r>
-        <w:rPr>
-          <w:b/>
-        </w:rPr>
-        <w:t xml:space="preserve"> produce CRC cards to group, notification to group via Discord – individual CRCs should be completed by Sunday 2-14-2021 for group review </w:t>
+        <w:t xml:space="preserve">Use slides.google.com as a way to produce CRC cards to group, notification to group via Discord – individual CRCs should be completed by Sunday 2-14-2021 for group review </w:t>
       </w:r>
     </w:p>
     <w:p>
@@ -946,25 +935,41 @@
           <w:tcPr>
             <w:tcW w:w="781" w:type="dxa"/>
           </w:tcPr>
-          <w:p/>
+          <w:p>
+            <w:r>
+              <w:t>5</w:t>
+            </w:r>
+          </w:p>
         </w:tc>
         <w:tc>
           <w:tcPr>
             <w:tcW w:w="4254" w:type="dxa"/>
           </w:tcPr>
-          <w:p/>
+          <w:p>
+            <w:r>
+              <w:t>Requirements/Initial GUI Skecth</w:t>
+            </w:r>
+          </w:p>
         </w:tc>
         <w:tc>
           <w:tcPr>
             <w:tcW w:w="2502" w:type="dxa"/>
           </w:tcPr>
-          <w:p/>
+          <w:p>
+            <w:r>
+              <w:t>Nathan Moore</w:t>
+            </w:r>
+          </w:p>
         </w:tc>
         <w:tc>
           <w:tcPr>
             <w:tcW w:w="1363" w:type="dxa"/>
           </w:tcPr>
-          <w:p/>
+          <w:p>
+            <w:r>
+              <w:t>2-15-21</w:t>
+            </w:r>
+          </w:p>
         </w:tc>
         <w:tc>
           <w:tcPr>
@@ -2759,7 +2764,7 @@
     <w:charset w:val="00"/>
     <w:family w:val="roman"/>
     <w:pitch w:val="variable"/>
-    <w:sig w:usb0="E0002EFF" w:usb1="C000785B" w:usb2="00000009" w:usb3="00000000" w:csb0="000001FF" w:csb1="00000000"/>
+    <w:sig w:usb0="E0002AFF" w:usb1="C0007843" w:usb2="00000009" w:usb3="00000000" w:csb0="000001FF" w:csb1="00000000"/>
   </w:font>
   <w:font w:name="Symbol">
     <w:panose1 w:val="05050102010706020507"/>
@@ -2780,7 +2785,7 @@
     <w:charset w:val="00"/>
     <w:family w:val="swiss"/>
     <w:pitch w:val="variable"/>
-    <w:sig w:usb0="E0002EFF" w:usb1="C000785B" w:usb2="00000009" w:usb3="00000000" w:csb0="000001FF" w:csb1="00000000"/>
+    <w:sig w:usb0="E0002AFF" w:usb1="C0007843" w:usb2="00000009" w:usb3="00000000" w:csb0="000001FF" w:csb1="00000000"/>
   </w:font>
   <w:font w:name="MS PGothic">
     <w:panose1 w:val="020B0600070205080204"/>
@@ -2801,7 +2806,7 @@
     <w:charset w:val="00"/>
     <w:family w:val="swiss"/>
     <w:pitch w:val="variable"/>
-    <w:sig w:usb0="E4002EFF" w:usb1="C000247B" w:usb2="00000009" w:usb3="00000000" w:csb0="000001FF" w:csb1="00000000"/>
+    <w:sig w:usb0="E0002AFF" w:usb1="4000ACFF" w:usb2="00000001" w:usb3="00000000" w:csb0="000001FF" w:csb1="00000000"/>
   </w:font>
   <w:font w:name="Calibri Light">
     <w:panose1 w:val="020F0302020204030204"/>
@@ -2830,10 +2835,12 @@
   <w:rsids>
     <w:rsidRoot w:val="00914427"/>
     <w:rsid w:val="004975B4"/>
+    <w:rsid w:val="008448BA"/>
     <w:rsid w:val="00914427"/>
     <w:rsid w:val="00B862C7"/>
     <w:rsid w:val="00BD14F9"/>
     <w:rsid w:val="00CB1B35"/>
+    <w:rsid w:val="00D60A98"/>
   </w:rsids>
   <m:mathPr>
     <m:mathFont m:val="Cambria Math"/>
@@ -3294,14 +3301,8 @@
   <w:style w:type="paragraph" w:customStyle="1" w:styleId="5C0F628A03DE4C81A25F4B1DE5DF08C7">
     <w:name w:val="5C0F628A03DE4C81A25F4B1DE5DF08C7"/>
   </w:style>
-  <w:style w:type="paragraph" w:customStyle="1" w:styleId="DC029413166F4BBA9E61228A611A67C2">
-    <w:name w:val="DC029413166F4BBA9E61228A611A67C2"/>
-  </w:style>
   <w:style w:type="paragraph" w:customStyle="1" w:styleId="74B18A5DE5DA46EDA565167D16E9E1A6">
     <w:name w:val="74B18A5DE5DA46EDA565167D16E9E1A6"/>
-  </w:style>
-  <w:style w:type="paragraph" w:customStyle="1" w:styleId="AD695985416F41EEA0EA9DF2ED8F672C">
-    <w:name w:val="AD695985416F41EEA0EA9DF2ED8F672C"/>
   </w:style>
   <w:style w:type="paragraph" w:customStyle="1" w:styleId="515AA795CBFB441FB0454236D5E90C29">
     <w:name w:val="515AA795CBFB441FB0454236D5E90C29"/>
@@ -3312,18 +3313,6 @@
   </w:style>
   <w:style w:type="paragraph" w:customStyle="1" w:styleId="3E8F00BE8BA14706A6735BB9EB51EE78">
     <w:name w:val="3E8F00BE8BA14706A6735BB9EB51EE78"/>
-  </w:style>
-  <w:style w:type="paragraph" w:customStyle="1" w:styleId="77A450326E684162B37143921C5D7E4C">
-    <w:name w:val="77A450326E684162B37143921C5D7E4C"/>
-  </w:style>
-  <w:style w:type="paragraph" w:customStyle="1" w:styleId="F1FA13C7A44A4784BE889568AC684EE7">
-    <w:name w:val="F1FA13C7A44A4784BE889568AC684EE7"/>
-  </w:style>
-  <w:style w:type="paragraph" w:customStyle="1" w:styleId="29F6497DE1044EB897DACFB530F77A15">
-    <w:name w:val="29F6497DE1044EB897DACFB530F77A15"/>
-  </w:style>
-  <w:style w:type="paragraph" w:customStyle="1" w:styleId="27A21952C82D4BCBBF3A63FDD1CEF2F1">
-    <w:name w:val="27A21952C82D4BCBBF3A63FDD1CEF2F1"/>
   </w:style>
   <w:style w:type="paragraph" w:customStyle="1" w:styleId="42EE6940043B4E7584D1C10CF37A1CF0">
     <w:name w:val="42EE6940043B4E7584D1C10CF37A1CF0"/>

</xml_diff>